<commit_message>
Opdateret, Software Layer, med gramatik
</commit_message>
<xml_diff>
--- a/Rapport/Software Layer.docx
+++ b/Rapport/Software Layer.docx
@@ -9,11 +9,14 @@
       <w:r>
         <w:t xml:space="preserve">Software </w:t>
       </w:r>
-      <w:proofErr w:type="spellStart"/>
-      <w:r>
-        <w:t>Layer</w:t>
-      </w:r>
-      <w:proofErr w:type="spellEnd"/>
+      <w:r>
+        <w:t xml:space="preserve">arkitektur </w:t>
+      </w:r>
+      <w:r>
+        <w:t>3 lags modellen</w:t>
+      </w:r>
+      <w:bookmarkStart w:id="0" w:name="_GoBack"/>
+      <w:bookmarkEnd w:id="0"/>
     </w:p>
     <w:p>
       <w:r>
@@ -23,16 +26,22 @@
         <w:t>arkitekturen</w:t>
       </w:r>
       <w:r>
-        <w:t xml:space="preserve"> af projektet skulle besluttes, for at få en opbygnin</w:t>
-      </w:r>
-      <w:r>
-        <w:t>g af systemet, som ville give et godt og hurtigt overblik over systemet</w:t>
+        <w:t xml:space="preserve"> af projekte</w:t>
+      </w:r>
+      <w:r>
+        <w:t>t skulle besluttes, som skulle stå for at få opbygget et system</w:t>
+      </w:r>
+      <w:r>
+        <w:t>, som ville give et godt og hurtigt overblik over systemet</w:t>
       </w:r>
       <w:r>
         <w:t xml:space="preserve">, blev der valgt at bruge </w:t>
       </w:r>
       <w:r>
-        <w:t>lag delt model</w:t>
+        <w:t>lag delte</w:t>
+      </w:r>
+      <w:r>
+        <w:t xml:space="preserve"> model</w:t>
       </w:r>
       <w:r>
         <w:t xml:space="preserve">. </w:t>
@@ -80,17 +89,30 @@
         <w:t>Organiseringen af lagene, er således at et højere lag må kalde et lavere lag, men et lavere lag må ikke kalde et højere lag.</w:t>
       </w:r>
       <w:r>
+        <w:t xml:space="preserve"> Den lag delte model der er valgt at tage udgangspunkt i er den 3 lag delte model. Der består af, DAL (Data </w:t>
+      </w:r>
+      <w:proofErr w:type="spellStart"/>
+      <w:r>
+        <w:t>access</w:t>
+      </w:r>
+      <w:proofErr w:type="spellEnd"/>
+      <w:r>
         <w:t xml:space="preserve"> </w:t>
       </w:r>
-      <w:r>
-        <w:t xml:space="preserve">Den lag delte model der er valgt at tage udgangspunkt i er den 3 lag delte model. Der består af, DAL (Data </w:t>
-      </w:r>
       <w:proofErr w:type="spellStart"/>
       <w:r>
-        <w:t>access</w:t>
+        <w:t>layer</w:t>
       </w:r>
       <w:proofErr w:type="spellEnd"/>
       <w:r>
+        <w:t>), BL (</w:t>
+      </w:r>
+      <w:proofErr w:type="spellStart"/>
+      <w:r>
+        <w:t>Buisness</w:t>
+      </w:r>
+      <w:proofErr w:type="spellEnd"/>
+      <w:r>
         <w:t xml:space="preserve"> </w:t>
       </w:r>
       <w:proofErr w:type="spellStart"/>
@@ -99,26 +121,7 @@
       </w:r>
       <w:proofErr w:type="spellEnd"/>
       <w:r>
-        <w:t>), BL (</w:t>
-      </w:r>
-      <w:proofErr w:type="spellStart"/>
-      <w:r>
-        <w:t>Buisness</w:t>
-      </w:r>
-      <w:proofErr w:type="spellEnd"/>
-      <w:r>
-        <w:t xml:space="preserve"> </w:t>
-      </w:r>
-      <w:proofErr w:type="spellStart"/>
-      <w:r>
-        <w:t>layer</w:t>
-      </w:r>
-      <w:proofErr w:type="spellEnd"/>
-      <w:r>
-        <w:t>) og PL (Presentat</w:t>
-      </w:r>
-      <w:r>
-        <w:t xml:space="preserve">ion </w:t>
+        <w:t xml:space="preserve">) og PL (Presentation </w:t>
       </w:r>
       <w:proofErr w:type="spellStart"/>
       <w:r>
@@ -218,7 +221,7 @@
           <v:shape id="_x0000_i1025" type="#_x0000_t75" style="width:481.4pt;height:202.6pt" o:ole="">
             <v:imagedata r:id="rId5" o:title=""/>
           </v:shape>
-          <o:OLEObject Type="Embed" ProgID="Visio.Drawing.15" ShapeID="_x0000_i1025" DrawAspect="Content" ObjectID="_1523638271" r:id="rId6"/>
+          <o:OLEObject Type="Embed" ProgID="Visio.Drawing.15" ShapeID="_x0000_i1025" DrawAspect="Content" ObjectID="_1523639407" r:id="rId6"/>
         </w:object>
       </w:r>
     </w:p>
@@ -226,19 +229,32 @@
       <w:pPr>
         <w:pStyle w:val="Caption"/>
       </w:pPr>
-      <w:bookmarkStart w:id="0" w:name="_Ref449894462"/>
+      <w:bookmarkStart w:id="1" w:name="_Ref449894462"/>
       <w:r>
         <w:t xml:space="preserve">Figur </w:t>
       </w:r>
-      <w:fldSimple w:instr=" SEQ Figur \* ARABIC ">
-        <w:r>
-          <w:rPr>
-            <w:noProof/>
-          </w:rPr>
-          <w:t>1</w:t>
-        </w:r>
-      </w:fldSimple>
-      <w:bookmarkEnd w:id="0"/>
+      <w:r>
+        <w:fldChar w:fldCharType="begin"/>
+      </w:r>
+      <w:r>
+        <w:instrText xml:space="preserve"> SEQ Figur \* ARABIC </w:instrText>
+      </w:r>
+      <w:r>
+        <w:fldChar w:fldCharType="separate"/>
+      </w:r>
+      <w:r>
+        <w:rPr>
+          <w:noProof/>
+        </w:rPr>
+        <w:t>1</w:t>
+      </w:r>
+      <w:r>
+        <w:rPr>
+          <w:noProof/>
+        </w:rPr>
+        <w:fldChar w:fldCharType="end"/>
+      </w:r>
+      <w:bookmarkEnd w:id="1"/>
       <w:r>
         <w:t>:</w:t>
       </w:r>
@@ -282,8 +298,6 @@
       <w:r>
         <w:t xml:space="preserve"> diagram for systemet.</w:t>
       </w:r>
-      <w:bookmarkStart w:id="1" w:name="_GoBack"/>
-      <w:bookmarkEnd w:id="1"/>
     </w:p>
     <w:p>
       <w:pPr>
@@ -366,10 +380,7 @@
         <w:t>for at genbruge kode, sådan at man</w:t>
       </w:r>
       <w:r>
-        <w:t xml:space="preserve"> </w:t>
-      </w:r>
-      <w:r>
-        <w:t>for eksempelvis</w:t>
+        <w:t xml:space="preserve"> for eksempelvis</w:t>
       </w:r>
       <w:r>
         <w:t xml:space="preserve"> kan</w:t>
@@ -1163,7 +1174,7 @@
 </file>
 
 <file path=customXml/itemProps1.xml><?xml version="1.0" encoding="utf-8"?>
-<ds:datastoreItem xmlns:ds="http://schemas.openxmlformats.org/officeDocument/2006/customXml" ds:itemID="{F268CDF2-46ED-454D-8D90-327AF2B1500F}">
+<ds:datastoreItem xmlns:ds="http://schemas.openxmlformats.org/officeDocument/2006/customXml" ds:itemID="{EF3E1B61-6596-4F6C-99DB-8ECFCE6DB175}">
   <ds:schemaRefs>
     <ds:schemaRef ds:uri="http://schemas.openxmlformats.org/officeDocument/2006/bibliography"/>
   </ds:schemaRefs>

</xml_diff>

<commit_message>
Opdatering af Package diagram
</commit_message>
<xml_diff>
--- a/Rapport/Software Layer.docx
+++ b/Rapport/Software Layer.docx
@@ -15,101 +15,104 @@
       <w:r>
         <w:t>3 lags modellen</w:t>
       </w:r>
+    </w:p>
+    <w:p>
+      <w:r>
+        <w:t xml:space="preserve">Da </w:t>
+      </w:r>
+      <w:r>
+        <w:t>arkitekturen</w:t>
+      </w:r>
+      <w:r>
+        <w:t xml:space="preserve"> af projekte</w:t>
+      </w:r>
+      <w:r>
+        <w:t>t skulle besluttes, som skulle stå for at få opbygget et system</w:t>
+      </w:r>
+      <w:r>
+        <w:t>, som ville give et godt og hurtigt overblik over systemet</w:t>
+      </w:r>
+      <w:r>
+        <w:t xml:space="preserve">, blev der valgt at bruge </w:t>
+      </w:r>
+      <w:r>
+        <w:t>lag delte</w:t>
+      </w:r>
+      <w:r>
+        <w:t xml:space="preserve"> model</w:t>
+      </w:r>
+      <w:r>
+        <w:t xml:space="preserve">. </w:t>
+      </w:r>
+      <w:r>
+        <w:t xml:space="preserve">Grunden til at valget faldt på den var at ved den lag delte model </w:t>
+      </w:r>
+      <w:r>
+        <w:t>er</w:t>
+      </w:r>
+      <w:r>
+        <w:t xml:space="preserve"> der</w:t>
+      </w:r>
+      <w:r>
+        <w:t xml:space="preserve"> en grovkornet gruppering af klasser</w:t>
+      </w:r>
+      <w:r>
+        <w:t xml:space="preserve"> og pakker</w:t>
+      </w:r>
+      <w:r>
+        <w:t>.</w:t>
+      </w:r>
+      <w:r>
+        <w:t xml:space="preserve"> Hvorved at de klasser </w:t>
+      </w:r>
+      <w:r>
+        <w:t xml:space="preserve">der befinder sig i ét lag har et </w:t>
+      </w:r>
+      <w:r>
+        <w:t>sammenhængende</w:t>
+      </w:r>
+      <w:r>
+        <w:t xml:space="preserve"> ansvar et vigtigt aspekt i systemet</w:t>
+      </w:r>
+      <w:r>
+        <w:t xml:space="preserve"> i den logiske separation der er lavet i projektet</w:t>
+      </w:r>
+      <w:r>
+        <w:t>.</w:t>
+      </w:r>
+      <w:r>
+        <w:t xml:space="preserve"> Ved at gruppere systemet på denne måde, kan der hurtigt findes ud af hvor der skal ændres ting hvis der er noget der skal ændres. </w:t>
+      </w:r>
+      <w:r>
+        <w:t>Organiseringen af lagene, er således at et højere lag må kalde et lavere lag, men et lavere lag må ikke kalde et højere lag.</w:t>
+      </w:r>
+      <w:r>
+        <w:t xml:space="preserve"> Den lag delte model der er valgt at tage udgangspunkt i er den 3 lag delte model. Der består af, DAL (Data </w:t>
+      </w:r>
+      <w:proofErr w:type="spellStart"/>
+      <w:r>
+        <w:t>access</w:t>
+      </w:r>
+      <w:proofErr w:type="spellEnd"/>
+      <w:r>
+        <w:t xml:space="preserve"> </w:t>
+      </w:r>
+      <w:proofErr w:type="spellStart"/>
+      <w:r>
+        <w:t>layer</w:t>
+      </w:r>
+      <w:proofErr w:type="spellEnd"/>
+      <w:r>
+        <w:t>), BL (</w:t>
+      </w:r>
+      <w:proofErr w:type="spellStart"/>
+      <w:r>
+        <w:t>Buisne</w:t>
+      </w:r>
       <w:bookmarkStart w:id="0" w:name="_GoBack"/>
       <w:bookmarkEnd w:id="0"/>
-    </w:p>
-    <w:p>
-      <w:r>
-        <w:t xml:space="preserve">Da </w:t>
-      </w:r>
-      <w:r>
-        <w:t>arkitekturen</w:t>
-      </w:r>
-      <w:r>
-        <w:t xml:space="preserve"> af projekte</w:t>
-      </w:r>
-      <w:r>
-        <w:t>t skulle besluttes, som skulle stå for at få opbygget et system</w:t>
-      </w:r>
-      <w:r>
-        <w:t>, som ville give et godt og hurtigt overblik over systemet</w:t>
-      </w:r>
-      <w:r>
-        <w:t xml:space="preserve">, blev der valgt at bruge </w:t>
-      </w:r>
-      <w:r>
-        <w:t>lag delte</w:t>
-      </w:r>
-      <w:r>
-        <w:t xml:space="preserve"> model</w:t>
-      </w:r>
-      <w:r>
-        <w:t xml:space="preserve">. </w:t>
-      </w:r>
-      <w:r>
-        <w:t xml:space="preserve">Grunden til at valget faldt på den var at ved den lag delte model </w:t>
-      </w:r>
-      <w:r>
-        <w:t>er</w:t>
-      </w:r>
-      <w:r>
-        <w:t xml:space="preserve"> der</w:t>
-      </w:r>
-      <w:r>
-        <w:t xml:space="preserve"> en grovkornet gruppering af klasser</w:t>
-      </w:r>
-      <w:r>
-        <w:t xml:space="preserve"> og pakker</w:t>
-      </w:r>
-      <w:r>
-        <w:t>.</w:t>
-      </w:r>
-      <w:r>
-        <w:t xml:space="preserve"> Hvorved at de klasser </w:t>
-      </w:r>
-      <w:r>
-        <w:t xml:space="preserve">der befinder sig i ét lag har et </w:t>
-      </w:r>
-      <w:r>
-        <w:t>sammenhængende</w:t>
-      </w:r>
-      <w:r>
-        <w:t xml:space="preserve"> ansvar et vigtigt aspekt i systemet</w:t>
-      </w:r>
-      <w:r>
-        <w:t xml:space="preserve"> i den logiske separation der er lavet i projektet</w:t>
-      </w:r>
-      <w:r>
-        <w:t>.</w:t>
-      </w:r>
-      <w:r>
-        <w:t xml:space="preserve"> Ved at gruppere systemet på denne måde, kan der hurtigt findes ud af hvor der skal ændres ting hvis der er noget der skal ændres. </w:t>
-      </w:r>
-      <w:r>
-        <w:t>Organiseringen af lagene, er således at et højere lag må kalde et lavere lag, men et lavere lag må ikke kalde et højere lag.</w:t>
-      </w:r>
-      <w:r>
-        <w:t xml:space="preserve"> Den lag delte model der er valgt at tage udgangspunkt i er den 3 lag delte model. Der består af, DAL (Data </w:t>
-      </w:r>
-      <w:proofErr w:type="spellStart"/>
-      <w:r>
-        <w:t>access</w:t>
-      </w:r>
-      <w:proofErr w:type="spellEnd"/>
-      <w:r>
-        <w:t xml:space="preserve"> </w:t>
-      </w:r>
-      <w:proofErr w:type="spellStart"/>
-      <w:r>
-        <w:t>layer</w:t>
-      </w:r>
-      <w:proofErr w:type="spellEnd"/>
-      <w:r>
-        <w:t>), BL (</w:t>
-      </w:r>
-      <w:proofErr w:type="spellStart"/>
-      <w:r>
-        <w:t>Buisness</w:t>
+      <w:r>
+        <w:t>ss</w:t>
       </w:r>
       <w:proofErr w:type="spellEnd"/>
       <w:r>
@@ -218,10 +221,10 @@
             <v:path o:extrusionok="f" gradientshapeok="t" o:connecttype="rect"/>
             <o:lock v:ext="edit" aspectratio="t"/>
           </v:shapetype>
-          <v:shape id="_x0000_i1025" type="#_x0000_t75" style="width:481.4pt;height:202.6pt" o:ole="">
+          <v:shape id="_x0000_i1025" type="#_x0000_t75" style="width:481.55pt;height:202.75pt" o:ole="">
             <v:imagedata r:id="rId5" o:title=""/>
           </v:shape>
-          <o:OLEObject Type="Embed" ProgID="Visio.Drawing.15" ShapeID="_x0000_i1025" DrawAspect="Content" ObjectID="_1523639407" r:id="rId6"/>
+          <o:OLEObject Type="Embed" ProgID="Visio.Drawing.15" ShapeID="_x0000_i1025" DrawAspect="Content" ObjectID="_1523687788" r:id="rId6"/>
         </w:object>
       </w:r>
     </w:p>
@@ -233,85 +236,146 @@
       <w:r>
         <w:t xml:space="preserve">Figur </w:t>
       </w:r>
+      <w:fldSimple w:instr=" SEQ Figur \* ARABIC ">
+        <w:r>
+          <w:rPr>
+            <w:noProof/>
+          </w:rPr>
+          <w:t>1</w:t>
+        </w:r>
+      </w:fldSimple>
+      <w:bookmarkEnd w:id="1"/>
+      <w:r>
+        <w:t>:</w:t>
+      </w:r>
+      <w:r>
+        <w:t xml:space="preserve"> Sekvens diagram for Autofuldførelse, med lag opdeling</w:t>
+      </w:r>
+    </w:p>
+    <w:p>
+      <w:r>
+        <w:t>Hver af disse lag</w:t>
+      </w:r>
+      <w:r>
+        <w:t xml:space="preserve"> kan så bestå </w:t>
+      </w:r>
+      <w:r>
+        <w:t>af flere</w:t>
+      </w:r>
+      <w:r>
+        <w:t xml:space="preserve"> klasser og</w:t>
+      </w:r>
+      <w:r>
+        <w:t xml:space="preserve"> </w:t>
+      </w:r>
+      <w:r>
+        <w:t>pakker</w:t>
+      </w:r>
+      <w:r>
+        <w:t>, som det kan ses på</w:t>
+      </w:r>
+      <w:r>
+        <w:t xml:space="preserve"> </w:t>
+      </w:r>
       <w:r>
         <w:fldChar w:fldCharType="begin"/>
       </w:r>
       <w:r>
-        <w:instrText xml:space="preserve"> SEQ Figur \* ARABIC </w:instrText>
+        <w:instrText xml:space="preserve"> REF _Ref449945580 \h </w:instrText>
       </w:r>
       <w:r>
         <w:fldChar w:fldCharType="separate"/>
+      </w:r>
+      <w:r>
+        <w:t xml:space="preserve">Figur </w:t>
       </w:r>
       <w:r>
         <w:rPr>
           <w:noProof/>
         </w:rPr>
-        <w:t>1</w:t>
-      </w:r>
-      <w:r>
-        <w:rPr>
-          <w:noProof/>
-        </w:rPr>
+        <w:t>2</w:t>
+      </w:r>
+      <w:r>
         <w:fldChar w:fldCharType="end"/>
       </w:r>
-      <w:bookmarkEnd w:id="1"/>
-      <w:r>
-        <w:t>:</w:t>
-      </w:r>
-      <w:r>
-        <w:t xml:space="preserve"> Sekvens diagram for Autofuldførelse, med lag opdeling</w:t>
-      </w:r>
-    </w:p>
-    <w:p>
-      <w:r>
-        <w:t>Hver af disse lag</w:t>
-      </w:r>
-      <w:r>
-        <w:t xml:space="preserve"> kan så bestå </w:t>
-      </w:r>
-      <w:r>
-        <w:t>af flere</w:t>
-      </w:r>
-      <w:r>
-        <w:t xml:space="preserve"> klasser og</w:t>
-      </w:r>
-      <w:r>
-        <w:t xml:space="preserve"> </w:t>
+      <w:r>
+        <w:t xml:space="preserve">, som viser et </w:t>
+      </w:r>
+      <w:proofErr w:type="spellStart"/>
+      <w:r>
+        <w:t>package</w:t>
+      </w:r>
+      <w:proofErr w:type="spellEnd"/>
+      <w:r>
+        <w:t xml:space="preserve"> diagram for systemet.</w:t>
+      </w:r>
+      <w:r>
+        <w:t xml:space="preserve"> De forskellige lag (PL, BL og DAL), som er vist som </w:t>
       </w:r>
       <w:r>
         <w:t>pakker</w:t>
       </w:r>
       <w:r>
-        <w:t>, som det kan ses på</w:t>
-      </w:r>
-      <w:r>
-        <w:t xml:space="preserve"> FIGURE</w:t>
-      </w:r>
-      <w:r>
-        <w:t xml:space="preserve">, som viser et </w:t>
+        <w:t xml:space="preserve"> i diagrammet, er ikke </w:t>
       </w:r>
       <w:proofErr w:type="spellStart"/>
       <w:r>
-        <w:t>package</w:t>
+        <w:t>namespaces</w:t>
       </w:r>
       <w:proofErr w:type="spellEnd"/>
       <w:r>
-        <w:t xml:space="preserve"> diagram for systemet.</w:t>
+        <w:t xml:space="preserve"> i </w:t>
+      </w:r>
+      <w:r>
+        <w:t>systemet</w:t>
+      </w:r>
+      <w:r>
+        <w:t xml:space="preserve">, men er medtaget for at vise i hvilke lag de forskellige </w:t>
+      </w:r>
+      <w:r>
+        <w:t>pakker</w:t>
+      </w:r>
+      <w:r>
+        <w:t xml:space="preserve"> befinder sig i.</w:t>
       </w:r>
     </w:p>
     <w:p>
       <w:pPr>
-        <w:rPr>
-          <w:color w:val="FF0000"/>
-        </w:rPr>
+        <w:keepNext/>
       </w:pPr>
       <w:r>
+        <w:object w:dxaOrig="17626" w:dyaOrig="15451">
+          <v:shape id="_x0000_i1026" type="#_x0000_t75" style="width:480.95pt;height:421.65pt" o:ole="">
+            <v:imagedata r:id="rId7" o:title=""/>
+          </v:shape>
+          <o:OLEObject Type="Embed" ProgID="Visio.Drawing.15" ShapeID="_x0000_i1026" DrawAspect="Content" ObjectID="_1523687789" r:id="rId8"/>
+        </w:object>
+      </w:r>
+    </w:p>
+    <w:p>
+      <w:pPr>
+        <w:pStyle w:val="Caption"/>
         <w:rPr>
           <w:noProof/>
           <w:color w:val="FF0000"/>
           <w:lang w:eastAsia="da-DK"/>
         </w:rPr>
-        <w:t>FIGURE INDSÆT OPDATERET PACKAGE DIAGRAM</w:t>
+      </w:pPr>
+      <w:bookmarkStart w:id="2" w:name="_Ref449945580"/>
+      <w:r>
+        <w:t xml:space="preserve">Figur </w:t>
+      </w:r>
+      <w:fldSimple w:instr=" SEQ Figur \* ARABIC ">
+        <w:r>
+          <w:rPr>
+            <w:noProof/>
+          </w:rPr>
+          <w:t>2</w:t>
+        </w:r>
+      </w:fldSimple>
+      <w:bookmarkEnd w:id="2"/>
+      <w:r>
+        <w:t>: Package diagram for Pristjek220</w:t>
       </w:r>
     </w:p>
     <w:p>
@@ -1174,7 +1238,7 @@
 </file>
 
 <file path=customXml/itemProps1.xml><?xml version="1.0" encoding="utf-8"?>
-<ds:datastoreItem xmlns:ds="http://schemas.openxmlformats.org/officeDocument/2006/customXml" ds:itemID="{EF3E1B61-6596-4F6C-99DB-8ECFCE6DB175}">
+<ds:datastoreItem xmlns:ds="http://schemas.openxmlformats.org/officeDocument/2006/customXml" ds:itemID="{7867CA18-FADE-4A18-B66C-EF273B676B4D}">
   <ds:schemaRefs>
     <ds:schemaRef ds:uri="http://schemas.openxmlformats.org/officeDocument/2006/bibliography"/>
   </ds:schemaRefs>

</xml_diff>

<commit_message>
Lavet nogle rettelser i Layer valget
</commit_message>
<xml_diff>
--- a/Rapport/Software Layer.docx
+++ b/Rapport/Software Layer.docx
@@ -27,25 +27,51 @@
         <w:t xml:space="preserve"> af projekte</w:t>
       </w:r>
       <w:r>
-        <w:t>t skulle besluttes, som skulle stå for at få opbygget et system</w:t>
-      </w:r>
+        <w:t>t skulle besluttes</w:t>
+      </w:r>
+      <w:ins w:id="0" w:author="Nicklas Nielsen" w:date="2016-05-02T10:13:00Z">
+        <w:r>
+          <w:t>, blev der valgt at bruge</w:t>
+        </w:r>
+        <w:r>
+          <w:t xml:space="preserve"> en</w:t>
+        </w:r>
+        <w:r>
+          <w:t xml:space="preserve"> lag delt model</w:t>
+        </w:r>
+      </w:ins>
+      <w:del w:id="1" w:author="Nicklas Nielsen" w:date="2016-05-02T10:13:00Z">
+        <w:r>
+          <w:delText>, som skulle stå for at få opbygget et system</w:delText>
+        </w:r>
+      </w:del>
       <w:r>
         <w:t>, som ville give et godt og hurtigt overblik over systemet</w:t>
       </w:r>
-      <w:r>
-        <w:t xml:space="preserve">, blev der valgt at bruge </w:t>
-      </w:r>
-      <w:r>
-        <w:t>lag delte</w:t>
-      </w:r>
-      <w:r>
-        <w:t xml:space="preserve"> model</w:t>
-      </w:r>
+      <w:del w:id="2" w:author="Nicklas Nielsen" w:date="2016-05-02T10:13:00Z">
+        <w:r>
+          <w:delText xml:space="preserve">, blev der valgt at bruge </w:delText>
+        </w:r>
+        <w:r>
+          <w:delText>lag delte</w:delText>
+        </w:r>
+        <w:r>
+          <w:delText xml:space="preserve"> model</w:delText>
+        </w:r>
+      </w:del>
       <w:r>
         <w:t xml:space="preserve">. </w:t>
       </w:r>
       <w:r>
-        <w:t xml:space="preserve">Grunden til at valget faldt på den var at ved den lag delte model </w:t>
+        <w:t>Grunden til at valget faldt på den</w:t>
+      </w:r>
+      <w:ins w:id="3" w:author="Nicklas Nielsen" w:date="2016-05-02T10:21:00Z">
+        <w:r>
+          <w:t>,</w:t>
+        </w:r>
+      </w:ins>
+      <w:r>
+        <w:t xml:space="preserve"> var at ved den lag delte model </w:t>
       </w:r>
       <w:r>
         <w:t>er</w:t>
@@ -103,21 +129,34 @@
       </w:r>
       <w:proofErr w:type="spellEnd"/>
       <w:r>
-        <w:t>), BL (</w:t>
+        <w:t>), B</w:t>
+      </w:r>
+      <w:ins w:id="4" w:author="Nicklas Nielsen" w:date="2016-05-02T10:24:00Z">
+        <w:r>
+          <w:t>L</w:t>
+        </w:r>
+      </w:ins>
+      <w:r>
+        <w:t>L (</w:t>
       </w:r>
       <w:proofErr w:type="spellStart"/>
       <w:r>
-        <w:t>Buisne</w:t>
-      </w:r>
-      <w:bookmarkStart w:id="0" w:name="_GoBack"/>
-      <w:bookmarkEnd w:id="0"/>
-      <w:r>
-        <w:t>ss</w:t>
+        <w:t>Buisness</w:t>
       </w:r>
       <w:proofErr w:type="spellEnd"/>
       <w:r>
         <w:t xml:space="preserve"> </w:t>
       </w:r>
+      <w:proofErr w:type="spellStart"/>
+      <w:ins w:id="5" w:author="Nicklas Nielsen" w:date="2016-05-02T10:24:00Z">
+        <w:r>
+          <w:t>logic</w:t>
+        </w:r>
+        <w:proofErr w:type="spellEnd"/>
+        <w:r>
+          <w:t xml:space="preserve"> </w:t>
+        </w:r>
+      </w:ins>
       <w:proofErr w:type="spellStart"/>
       <w:r>
         <w:t>layer</w:t>
@@ -187,7 +226,15 @@
       </w:r>
       <w:proofErr w:type="spellEnd"/>
       <w:r>
-        <w:t xml:space="preserve"> at den skal udfylde listen, den kalder så ned på BL, som derefter kalder ned på DAL, at den skal lave et database udtræk, ud fra den indtastede tekst</w:t>
+        <w:t xml:space="preserve"> at den skal udfylde listen, den kalder så ned på BL</w:t>
+      </w:r>
+      <w:ins w:id="6" w:author="Nicklas Nielsen" w:date="2016-05-02T10:24:00Z">
+        <w:r>
+          <w:t>L</w:t>
+        </w:r>
+      </w:ins>
+      <w:r>
+        <w:t>, som derefter kalder ned på DAL, at den skal lave et database udtræk, ud fra den indtastede tekst</w:t>
       </w:r>
       <w:r>
         <w:t>.</w:t>
@@ -221,10 +268,10 @@
             <v:path o:extrusionok="f" gradientshapeok="t" o:connecttype="rect"/>
             <o:lock v:ext="edit" aspectratio="t"/>
           </v:shapetype>
-          <v:shape id="_x0000_i1025" type="#_x0000_t75" style="width:481.55pt;height:202.75pt" o:ole="">
+          <v:shape id="_x0000_i1025" type="#_x0000_t75" style="width:481.8pt;height:202.8pt" o:ole="">
             <v:imagedata r:id="rId5" o:title=""/>
           </v:shape>
-          <o:OLEObject Type="Embed" ProgID="Visio.Drawing.15" ShapeID="_x0000_i1025" DrawAspect="Content" ObjectID="_1523687788" r:id="rId6"/>
+          <o:OLEObject Type="Embed" ProgID="Visio.Drawing.15" ShapeID="_x0000_i1025" DrawAspect="Content" ObjectID="_1523690046" r:id="rId6"/>
         </w:object>
       </w:r>
     </w:p>
@@ -232,19 +279,32 @@
       <w:pPr>
         <w:pStyle w:val="Caption"/>
       </w:pPr>
-      <w:bookmarkStart w:id="1" w:name="_Ref449894462"/>
+      <w:bookmarkStart w:id="7" w:name="_Ref449894462"/>
       <w:r>
         <w:t xml:space="preserve">Figur </w:t>
       </w:r>
-      <w:fldSimple w:instr=" SEQ Figur \* ARABIC ">
-        <w:r>
-          <w:rPr>
-            <w:noProof/>
-          </w:rPr>
-          <w:t>1</w:t>
-        </w:r>
-      </w:fldSimple>
-      <w:bookmarkEnd w:id="1"/>
+      <w:r>
+        <w:fldChar w:fldCharType="begin"/>
+      </w:r>
+      <w:r>
+        <w:instrText xml:space="preserve"> SEQ Figur \* ARABIC </w:instrText>
+      </w:r>
+      <w:r>
+        <w:fldChar w:fldCharType="separate"/>
+      </w:r>
+      <w:r>
+        <w:rPr>
+          <w:noProof/>
+        </w:rPr>
+        <w:t>1</w:t>
+      </w:r>
+      <w:r>
+        <w:rPr>
+          <w:noProof/>
+        </w:rPr>
+        <w:fldChar w:fldCharType="end"/>
+      </w:r>
+      <w:bookmarkEnd w:id="7"/>
       <w:r>
         <w:t>:</w:t>
       </w:r>
@@ -310,7 +370,17 @@
         <w:t xml:space="preserve"> diagram for systemet.</w:t>
       </w:r>
       <w:r>
-        <w:t xml:space="preserve"> De forskellige lag (PL, BL og DAL), som er vist som </w:t>
+        <w:t xml:space="preserve"> De forskellige lag (PL, B</w:t>
+      </w:r>
+      <w:ins w:id="8" w:author="Nicklas Nielsen" w:date="2016-05-02T10:25:00Z">
+        <w:r>
+          <w:t>L</w:t>
+        </w:r>
+      </w:ins>
+      <w:bookmarkStart w:id="9" w:name="_GoBack"/>
+      <w:bookmarkEnd w:id="9"/>
+      <w:r>
+        <w:t xml:space="preserve">L og DAL), som er vist som </w:t>
       </w:r>
       <w:r>
         <w:t>pakker</w:t>
@@ -345,10 +415,10 @@
       </w:pPr>
       <w:r>
         <w:object w:dxaOrig="17626" w:dyaOrig="15451">
-          <v:shape id="_x0000_i1026" type="#_x0000_t75" style="width:480.95pt;height:421.65pt" o:ole="">
+          <v:shape id="_x0000_i1026" type="#_x0000_t75" style="width:481.2pt;height:421.8pt" o:ole="">
             <v:imagedata r:id="rId7" o:title=""/>
           </v:shape>
-          <o:OLEObject Type="Embed" ProgID="Visio.Drawing.15" ShapeID="_x0000_i1026" DrawAspect="Content" ObjectID="_1523687789" r:id="rId8"/>
+          <o:OLEObject Type="Embed" ProgID="Visio.Drawing.15" ShapeID="_x0000_i1026" DrawAspect="Content" ObjectID="_1523690047" r:id="rId8"/>
         </w:object>
       </w:r>
     </w:p>
@@ -361,19 +431,32 @@
           <w:lang w:eastAsia="da-DK"/>
         </w:rPr>
       </w:pPr>
-      <w:bookmarkStart w:id="2" w:name="_Ref449945580"/>
+      <w:bookmarkStart w:id="10" w:name="_Ref449945580"/>
       <w:r>
         <w:t xml:space="preserve">Figur </w:t>
       </w:r>
-      <w:fldSimple w:instr=" SEQ Figur \* ARABIC ">
-        <w:r>
-          <w:rPr>
-            <w:noProof/>
-          </w:rPr>
-          <w:t>2</w:t>
-        </w:r>
-      </w:fldSimple>
-      <w:bookmarkEnd w:id="2"/>
+      <w:r>
+        <w:fldChar w:fldCharType="begin"/>
+      </w:r>
+      <w:r>
+        <w:instrText xml:space="preserve"> SEQ Figur \* ARABIC </w:instrText>
+      </w:r>
+      <w:r>
+        <w:fldChar w:fldCharType="separate"/>
+      </w:r>
+      <w:r>
+        <w:rPr>
+          <w:noProof/>
+        </w:rPr>
+        <w:t>2</w:t>
+      </w:r>
+      <w:r>
+        <w:rPr>
+          <w:noProof/>
+        </w:rPr>
+        <w:fldChar w:fldCharType="end"/>
+      </w:r>
+      <w:bookmarkEnd w:id="10"/>
       <w:r>
         <w:t>: Package diagram for Pristjek220</w:t>
       </w:r>
@@ -492,6 +575,14 @@
     </w:sectPr>
   </w:body>
 </w:document>
+</file>
+
+<file path=word/people.xml><?xml version="1.0" encoding="utf-8"?>
+<w15:people xmlns:wpc="http://schemas.microsoft.com/office/word/2010/wordprocessingCanvas" xmlns:mc="http://schemas.openxmlformats.org/markup-compatibility/2006" xmlns:o="urn:schemas-microsoft-com:office:office" xmlns:r="http://schemas.openxmlformats.org/officeDocument/2006/relationships" xmlns:m="http://schemas.openxmlformats.org/officeDocument/2006/math" xmlns:v="urn:schemas-microsoft-com:vml" xmlns:wp14="http://schemas.microsoft.com/office/word/2010/wordprocessingDrawing" xmlns:wp="http://schemas.openxmlformats.org/drawingml/2006/wordprocessingDrawing" xmlns:w10="urn:schemas-microsoft-com:office:word" xmlns:w="http://schemas.openxmlformats.org/wordprocessingml/2006/main" xmlns:w14="http://schemas.microsoft.com/office/word/2010/wordml" xmlns:w15="http://schemas.microsoft.com/office/word/2012/wordml" xmlns:wpg="http://schemas.microsoft.com/office/word/2010/wordprocessingGroup" xmlns:wpi="http://schemas.microsoft.com/office/word/2010/wordprocessingInk" xmlns:wne="http://schemas.microsoft.com/office/word/2006/wordml" xmlns:wps="http://schemas.microsoft.com/office/word/2010/wordprocessingShape" mc:Ignorable="w14 w15 wp14">
+  <w15:person w15:author="Nicklas Nielsen">
+    <w15:presenceInfo w15:providerId="Windows Live" w15:userId="9c54dd57f7133cce"/>
+  </w15:person>
+</w15:people>
 </file>
 
 <file path=word/styles.xml><?xml version="1.0" encoding="utf-8"?>
@@ -1238,7 +1329,7 @@
 </file>
 
 <file path=customXml/itemProps1.xml><?xml version="1.0" encoding="utf-8"?>
-<ds:datastoreItem xmlns:ds="http://schemas.openxmlformats.org/officeDocument/2006/customXml" ds:itemID="{7867CA18-FADE-4A18-B66C-EF273B676B4D}">
+<ds:datastoreItem xmlns:ds="http://schemas.openxmlformats.org/officeDocument/2006/customXml" ds:itemID="{A7A9D441-301C-434A-AA2B-ED779B158BBC}">
   <ds:schemaRefs>
     <ds:schemaRef ds:uri="http://schemas.openxmlformats.org/officeDocument/2006/bibliography"/>
   </ds:schemaRefs>

</xml_diff>

<commit_message>
Opdatering efter Nicklas rettelser
</commit_message>
<xml_diff>
--- a/Rapport/Software Layer.docx
+++ b/Rapport/Software Layer.docx
@@ -29,47 +29,21 @@
       <w:r>
         <w:t>t skulle besluttes</w:t>
       </w:r>
-      <w:ins w:id="0" w:author="Nicklas Nielsen" w:date="2016-05-02T10:13:00Z">
-        <w:r>
-          <w:t>, blev der valgt at bruge</w:t>
-        </w:r>
-        <w:r>
-          <w:t xml:space="preserve"> en</w:t>
-        </w:r>
-        <w:r>
-          <w:t xml:space="preserve"> lag delt model</w:t>
-        </w:r>
-      </w:ins>
-      <w:del w:id="1" w:author="Nicklas Nielsen" w:date="2016-05-02T10:13:00Z">
-        <w:r>
-          <w:delText>, som skulle stå for at få opbygget et system</w:delText>
-        </w:r>
-      </w:del>
+      <w:r>
+        <w:t>, blev der valgt at bruge en lag delt model</w:t>
+      </w:r>
       <w:r>
         <w:t>, som ville give et godt og hurtigt overblik over systemet</w:t>
       </w:r>
-      <w:del w:id="2" w:author="Nicklas Nielsen" w:date="2016-05-02T10:13:00Z">
-        <w:r>
-          <w:delText xml:space="preserve">, blev der valgt at bruge </w:delText>
-        </w:r>
-        <w:r>
-          <w:delText>lag delte</w:delText>
-        </w:r>
-        <w:r>
-          <w:delText xml:space="preserve"> model</w:delText>
-        </w:r>
-      </w:del>
       <w:r>
         <w:t xml:space="preserve">. </w:t>
       </w:r>
       <w:r>
         <w:t>Grunden til at valget faldt på den</w:t>
       </w:r>
-      <w:ins w:id="3" w:author="Nicklas Nielsen" w:date="2016-05-02T10:21:00Z">
-        <w:r>
-          <w:t>,</w:t>
-        </w:r>
-      </w:ins>
+      <w:r>
+        <w:t>,</w:t>
+      </w:r>
       <w:r>
         <w:t xml:space="preserve"> var at ved den lag delte model </w:t>
       </w:r>
@@ -131,11 +105,9 @@
       <w:r>
         <w:t>), B</w:t>
       </w:r>
-      <w:ins w:id="4" w:author="Nicklas Nielsen" w:date="2016-05-02T10:24:00Z">
-        <w:r>
-          <w:t>L</w:t>
-        </w:r>
-      </w:ins>
+      <w:r>
+        <w:t>L</w:t>
+      </w:r>
       <w:r>
         <w:t>L (</w:t>
       </w:r>
@@ -148,15 +120,13 @@
         <w:t xml:space="preserve"> </w:t>
       </w:r>
       <w:proofErr w:type="spellStart"/>
-      <w:ins w:id="5" w:author="Nicklas Nielsen" w:date="2016-05-02T10:24:00Z">
-        <w:r>
-          <w:t>logic</w:t>
-        </w:r>
-        <w:proofErr w:type="spellEnd"/>
-        <w:r>
-          <w:t xml:space="preserve"> </w:t>
-        </w:r>
-      </w:ins>
+      <w:r>
+        <w:t>logic</w:t>
+      </w:r>
+      <w:proofErr w:type="spellEnd"/>
+      <w:r>
+        <w:t xml:space="preserve"> </w:t>
+      </w:r>
       <w:proofErr w:type="spellStart"/>
       <w:r>
         <w:t>layer</w:t>
@@ -228,11 +198,9 @@
       <w:r>
         <w:t xml:space="preserve"> at den skal udfylde listen, den kalder så ned på BL</w:t>
       </w:r>
-      <w:ins w:id="6" w:author="Nicklas Nielsen" w:date="2016-05-02T10:24:00Z">
-        <w:r>
-          <w:t>L</w:t>
-        </w:r>
-      </w:ins>
+      <w:r>
+        <w:t>L</w:t>
+      </w:r>
       <w:r>
         <w:t>, som derefter kalder ned på DAL, at den skal lave et database udtræk, ud fra den indtastede tekst</w:t>
       </w:r>
@@ -268,10 +236,10 @@
             <v:path o:extrusionok="f" gradientshapeok="t" o:connecttype="rect"/>
             <o:lock v:ext="edit" aspectratio="t"/>
           </v:shapetype>
-          <v:shape id="_x0000_i1025" type="#_x0000_t75" style="width:481.8pt;height:202.8pt" o:ole="">
+          <v:shape id="_x0000_i1025" type="#_x0000_t75" style="width:482.1pt;height:202.75pt" o:ole="">
             <v:imagedata r:id="rId5" o:title=""/>
           </v:shape>
-          <o:OLEObject Type="Embed" ProgID="Visio.Drawing.15" ShapeID="_x0000_i1025" DrawAspect="Content" ObjectID="_1523690046" r:id="rId6"/>
+          <o:OLEObject Type="Embed" ProgID="Visio.Drawing.15" ShapeID="_x0000_i1025" DrawAspect="Content" ObjectID="_1523691397" r:id="rId6"/>
         </w:object>
       </w:r>
     </w:p>
@@ -279,32 +247,19 @@
       <w:pPr>
         <w:pStyle w:val="Caption"/>
       </w:pPr>
-      <w:bookmarkStart w:id="7" w:name="_Ref449894462"/>
+      <w:bookmarkStart w:id="0" w:name="_Ref449894462"/>
       <w:r>
         <w:t xml:space="preserve">Figur </w:t>
       </w:r>
-      <w:r>
-        <w:fldChar w:fldCharType="begin"/>
-      </w:r>
-      <w:r>
-        <w:instrText xml:space="preserve"> SEQ Figur \* ARABIC </w:instrText>
-      </w:r>
-      <w:r>
-        <w:fldChar w:fldCharType="separate"/>
-      </w:r>
-      <w:r>
-        <w:rPr>
-          <w:noProof/>
-        </w:rPr>
-        <w:t>1</w:t>
-      </w:r>
-      <w:r>
-        <w:rPr>
-          <w:noProof/>
-        </w:rPr>
-        <w:fldChar w:fldCharType="end"/>
-      </w:r>
-      <w:bookmarkEnd w:id="7"/>
+      <w:fldSimple w:instr=" SEQ Figur \* ARABIC ">
+        <w:r>
+          <w:rPr>
+            <w:noProof/>
+          </w:rPr>
+          <w:t>1</w:t>
+        </w:r>
+      </w:fldSimple>
+      <w:bookmarkEnd w:id="0"/>
       <w:r>
         <w:t>:</w:t>
       </w:r>
@@ -372,13 +327,9 @@
       <w:r>
         <w:t xml:space="preserve"> De forskellige lag (PL, B</w:t>
       </w:r>
-      <w:ins w:id="8" w:author="Nicklas Nielsen" w:date="2016-05-02T10:25:00Z">
-        <w:r>
-          <w:t>L</w:t>
-        </w:r>
-      </w:ins>
-      <w:bookmarkStart w:id="9" w:name="_GoBack"/>
-      <w:bookmarkEnd w:id="9"/>
+      <w:r>
+        <w:t>L</w:t>
+      </w:r>
       <w:r>
         <w:t xml:space="preserve">L og DAL), som er vist som </w:t>
       </w:r>
@@ -407,6 +358,17 @@
       </w:r>
       <w:r>
         <w:t xml:space="preserve"> befinder sig i.</w:t>
+      </w:r>
+      <w:r>
+        <w:t xml:space="preserve"> DAL laget indeholder et </w:t>
+      </w:r>
+      <w:proofErr w:type="spellStart"/>
+      <w:r>
+        <w:t>repository</w:t>
+      </w:r>
+      <w:proofErr w:type="spellEnd"/>
+      <w:r>
+        <w:t xml:space="preserve"> pattern, som står for database funktionerne, dette er dog ikke medtaget for at holde diagrammet simpelt.</w:t>
       </w:r>
     </w:p>
     <w:p>
@@ -415,10 +377,10 @@
       </w:pPr>
       <w:r>
         <w:object w:dxaOrig="17626" w:dyaOrig="15451">
-          <v:shape id="_x0000_i1026" type="#_x0000_t75" style="width:481.2pt;height:421.8pt" o:ole="">
+          <v:shape id="_x0000_i1026" type="#_x0000_t75" style="width:480.95pt;height:421.65pt" o:ole="">
             <v:imagedata r:id="rId7" o:title=""/>
           </v:shape>
-          <o:OLEObject Type="Embed" ProgID="Visio.Drawing.15" ShapeID="_x0000_i1026" DrawAspect="Content" ObjectID="_1523690047" r:id="rId8"/>
+          <o:OLEObject Type="Embed" ProgID="Visio.Drawing.15" ShapeID="_x0000_i1026" DrawAspect="Content" ObjectID="_1523691398" r:id="rId8"/>
         </w:object>
       </w:r>
     </w:p>
@@ -431,32 +393,19 @@
           <w:lang w:eastAsia="da-DK"/>
         </w:rPr>
       </w:pPr>
-      <w:bookmarkStart w:id="10" w:name="_Ref449945580"/>
+      <w:bookmarkStart w:id="1" w:name="_Ref449945580"/>
       <w:r>
         <w:t xml:space="preserve">Figur </w:t>
       </w:r>
-      <w:r>
-        <w:fldChar w:fldCharType="begin"/>
-      </w:r>
-      <w:r>
-        <w:instrText xml:space="preserve"> SEQ Figur \* ARABIC </w:instrText>
-      </w:r>
-      <w:r>
-        <w:fldChar w:fldCharType="separate"/>
-      </w:r>
-      <w:r>
-        <w:rPr>
-          <w:noProof/>
-        </w:rPr>
-        <w:t>2</w:t>
-      </w:r>
-      <w:r>
-        <w:rPr>
-          <w:noProof/>
-        </w:rPr>
-        <w:fldChar w:fldCharType="end"/>
-      </w:r>
-      <w:bookmarkEnd w:id="10"/>
+      <w:fldSimple w:instr=" SEQ Figur \* ARABIC ">
+        <w:r>
+          <w:rPr>
+            <w:noProof/>
+          </w:rPr>
+          <w:t>2</w:t>
+        </w:r>
+      </w:fldSimple>
+      <w:bookmarkEnd w:id="1"/>
       <w:r>
         <w:t>: Package diagram for Pristjek220</w:t>
       </w:r>
@@ -563,7 +512,10 @@
         <w:t>klarheden af koden øget, for andre der skulle ønske at arbejde videre med koden.</w:t>
       </w:r>
     </w:p>
-    <w:p/>
+    <w:p>
+      <w:bookmarkStart w:id="2" w:name="_GoBack"/>
+      <w:bookmarkEnd w:id="2"/>
+    </w:p>
     <w:p/>
     <w:p/>
     <w:p/>
@@ -575,14 +527,6 @@
     </w:sectPr>
   </w:body>
 </w:document>
-</file>
-
-<file path=word/people.xml><?xml version="1.0" encoding="utf-8"?>
-<w15:people xmlns:wpc="http://schemas.microsoft.com/office/word/2010/wordprocessingCanvas" xmlns:mc="http://schemas.openxmlformats.org/markup-compatibility/2006" xmlns:o="urn:schemas-microsoft-com:office:office" xmlns:r="http://schemas.openxmlformats.org/officeDocument/2006/relationships" xmlns:m="http://schemas.openxmlformats.org/officeDocument/2006/math" xmlns:v="urn:schemas-microsoft-com:vml" xmlns:wp14="http://schemas.microsoft.com/office/word/2010/wordprocessingDrawing" xmlns:wp="http://schemas.openxmlformats.org/drawingml/2006/wordprocessingDrawing" xmlns:w10="urn:schemas-microsoft-com:office:word" xmlns:w="http://schemas.openxmlformats.org/wordprocessingml/2006/main" xmlns:w14="http://schemas.microsoft.com/office/word/2010/wordml" xmlns:w15="http://schemas.microsoft.com/office/word/2012/wordml" xmlns:wpg="http://schemas.microsoft.com/office/word/2010/wordprocessingGroup" xmlns:wpi="http://schemas.microsoft.com/office/word/2010/wordprocessingInk" xmlns:wne="http://schemas.microsoft.com/office/word/2006/wordml" xmlns:wps="http://schemas.microsoft.com/office/word/2010/wordprocessingShape" mc:Ignorable="w14 w15 wp14">
-  <w15:person w15:author="Nicklas Nielsen">
-    <w15:presenceInfo w15:providerId="Windows Live" w15:userId="9c54dd57f7133cce"/>
-  </w15:person>
-</w15:people>
 </file>
 
 <file path=word/styles.xml><?xml version="1.0" encoding="utf-8"?>
@@ -1329,7 +1273,7 @@
 </file>
 
 <file path=customXml/itemProps1.xml><?xml version="1.0" encoding="utf-8"?>
-<ds:datastoreItem xmlns:ds="http://schemas.openxmlformats.org/officeDocument/2006/customXml" ds:itemID="{A7A9D441-301C-434A-AA2B-ED779B158BBC}">
+<ds:datastoreItem xmlns:ds="http://schemas.openxmlformats.org/officeDocument/2006/customXml" ds:itemID="{608F416E-8407-4B38-82D7-2C787E0E4742}">
   <ds:schemaRefs>
     <ds:schemaRef ds:uri="http://schemas.openxmlformats.org/officeDocument/2006/bibliography"/>
   </ds:schemaRefs>

</xml_diff>